<commit_message>
feat : add Hashtable Example
</commit_message>
<xml_diff>
--- a/DataStructures.docx
+++ b/DataStructures.docx
@@ -855,6 +855,551 @@
             <w:rStyle w:val="Hyperlink"/>
           </w:rPr>
           <w:t>https://www.c-sharpcorner.com/article/tree-data-structure/</w:t>
+        </w:r>
+      </w:hyperlink>
+    </w:p>
+    <w:p>
+      <w:pPr>
+        <w:tabs>
+          <w:tab w:val="left" w:pos="1695"/>
+        </w:tabs>
+      </w:pPr>
+    </w:p>
+    <w:p>
+      <w:pPr>
+        <w:tabs>
+          <w:tab w:val="left" w:pos="1695"/>
+        </w:tabs>
+      </w:pPr>
+      <w:r>
+        <w:t>Hash tables</w:t>
+      </w:r>
+    </w:p>
+    <w:p>
+      <w:pPr>
+        <w:tabs>
+          <w:tab w:val="left" w:pos="1695"/>
+        </w:tabs>
+      </w:pPr>
+      <w:r>
+        <w:t xml:space="preserve">The </w:t>
+      </w:r>
+      <w:proofErr w:type="spellStart"/>
+      <w:r>
+        <w:t>Hashtable</w:t>
+      </w:r>
+      <w:proofErr w:type="spellEnd"/>
+      <w:r>
+        <w:t xml:space="preserve"> class represents a collection of key-and-value pairs that are organized based on the hash code of the key. It uses the key to access the elements in the collection.</w:t>
+      </w:r>
+    </w:p>
+    <w:p>
+      <w:pPr>
+        <w:tabs>
+          <w:tab w:val="left" w:pos="1695"/>
+        </w:tabs>
+      </w:pPr>
+      <w:r>
+        <w:t>A hash table is used when you need to access elements by using key, and you can identify a useful key value. Each item in the hash table has a key/value pair. The key is used to access the items in the collection.</w:t>
+      </w:r>
+    </w:p>
+    <w:p>
+      <w:pPr>
+        <w:tabs>
+          <w:tab w:val="left" w:pos="1695"/>
+        </w:tabs>
+      </w:pPr>
+      <w:r>
+        <w:t xml:space="preserve">The following lists some of the commonly used properties of the </w:t>
+      </w:r>
+      <w:proofErr w:type="spellStart"/>
+      <w:r>
+        <w:t>Hashtable</w:t>
+      </w:r>
+      <w:proofErr w:type="spellEnd"/>
+      <w:r>
+        <w:t xml:space="preserve"> class</w:t>
+      </w:r>
+      <w:r>
+        <w:t>:</w:t>
+      </w:r>
+    </w:p>
+    <w:p>
+      <w:pPr>
+        <w:tabs>
+          <w:tab w:val="left" w:pos="1695"/>
+        </w:tabs>
+      </w:pPr>
+      <w:proofErr w:type="gramStart"/>
+      <w:r>
+        <w:t>Count :</w:t>
+      </w:r>
+      <w:proofErr w:type="gramEnd"/>
+      <w:r>
+        <w:t xml:space="preserve"> </w:t>
+      </w:r>
+      <w:r>
+        <w:t xml:space="preserve">Gets the number of key-and-value pairs contained in the </w:t>
+      </w:r>
+      <w:proofErr w:type="spellStart"/>
+      <w:r>
+        <w:t>Hashtable</w:t>
+      </w:r>
+      <w:proofErr w:type="spellEnd"/>
+      <w:r>
+        <w:t>.</w:t>
+      </w:r>
+    </w:p>
+    <w:p>
+      <w:pPr>
+        <w:tabs>
+          <w:tab w:val="left" w:pos="1695"/>
+        </w:tabs>
+      </w:pPr>
+      <w:proofErr w:type="spellStart"/>
+      <w:r>
+        <w:t>IsFixedSize</w:t>
+      </w:r>
+      <w:proofErr w:type="spellEnd"/>
+      <w:r>
+        <w:t xml:space="preserve">: </w:t>
+      </w:r>
+      <w:r>
+        <w:t xml:space="preserve">Gets a value indicating whether the </w:t>
+      </w:r>
+      <w:proofErr w:type="spellStart"/>
+      <w:r>
+        <w:t>Hashtable</w:t>
+      </w:r>
+      <w:proofErr w:type="spellEnd"/>
+      <w:r>
+        <w:t xml:space="preserve"> has a fixed size.</w:t>
+      </w:r>
+    </w:p>
+    <w:p>
+      <w:pPr>
+        <w:tabs>
+          <w:tab w:val="left" w:pos="1695"/>
+        </w:tabs>
+        <w:rPr>
+          <w:rFonts w:ascii="Arial" w:hAnsi="Arial" w:cs="Arial"/>
+          <w:color w:val="000000"/>
+          <w:shd w:val="clear" w:color="auto" w:fill="FFFFFF"/>
+        </w:rPr>
+      </w:pPr>
+      <w:proofErr w:type="spellStart"/>
+      <w:r>
+        <w:t>IsReadOnly</w:t>
+      </w:r>
+      <w:proofErr w:type="spellEnd"/>
+      <w:r>
+        <w:t xml:space="preserve">: </w:t>
+      </w:r>
+      <w:r>
+        <w:rPr>
+          <w:rFonts w:ascii="Arial" w:hAnsi="Arial" w:cs="Arial"/>
+          <w:color w:val="000000"/>
+          <w:shd w:val="clear" w:color="auto" w:fill="FFFFFF"/>
+        </w:rPr>
+        <w:t xml:space="preserve">Gets a value indicating whether the </w:t>
+      </w:r>
+      <w:proofErr w:type="spellStart"/>
+      <w:r>
+        <w:rPr>
+          <w:rFonts w:ascii="Arial" w:hAnsi="Arial" w:cs="Arial"/>
+          <w:color w:val="000000"/>
+          <w:shd w:val="clear" w:color="auto" w:fill="FFFFFF"/>
+        </w:rPr>
+        <w:t>Hashtable</w:t>
+      </w:r>
+      <w:proofErr w:type="spellEnd"/>
+      <w:r>
+        <w:rPr>
+          <w:rFonts w:ascii="Arial" w:hAnsi="Arial" w:cs="Arial"/>
+          <w:color w:val="000000"/>
+          <w:shd w:val="clear" w:color="auto" w:fill="FFFFFF"/>
+        </w:rPr>
+        <w:t xml:space="preserve"> is read-only.</w:t>
+      </w:r>
+    </w:p>
+    <w:p>
+      <w:pPr>
+        <w:tabs>
+          <w:tab w:val="left" w:pos="1695"/>
+        </w:tabs>
+      </w:pPr>
+      <w:r>
+        <w:t>Item</w:t>
+      </w:r>
+      <w:r>
+        <w:t xml:space="preserve">: </w:t>
+      </w:r>
+      <w:r>
+        <w:t>Gets or sets the value associated with the specified key.</w:t>
+      </w:r>
+      <w:r>
+        <w:tab/>
+      </w:r>
+    </w:p>
+    <w:p>
+      <w:pPr>
+        <w:tabs>
+          <w:tab w:val="left" w:pos="1695"/>
+        </w:tabs>
+        <w:rPr>
+          <w:rFonts w:ascii="Arial" w:hAnsi="Arial" w:cs="Arial"/>
+          <w:color w:val="000000"/>
+          <w:shd w:val="clear" w:color="auto" w:fill="FFFFFF"/>
+        </w:rPr>
+      </w:pPr>
+      <w:r>
+        <w:t>Keys</w:t>
+      </w:r>
+      <w:r>
+        <w:t xml:space="preserve">: </w:t>
+      </w:r>
+      <w:r>
+        <w:rPr>
+          <w:rFonts w:ascii="Arial" w:hAnsi="Arial" w:cs="Arial"/>
+          <w:color w:val="000000"/>
+          <w:shd w:val="clear" w:color="auto" w:fill="FFFFFF"/>
+        </w:rPr>
+        <w:t xml:space="preserve">Gets an </w:t>
+      </w:r>
+      <w:proofErr w:type="spellStart"/>
+      <w:r>
+        <w:rPr>
+          <w:rFonts w:ascii="Arial" w:hAnsi="Arial" w:cs="Arial"/>
+          <w:color w:val="000000"/>
+          <w:shd w:val="clear" w:color="auto" w:fill="FFFFFF"/>
+        </w:rPr>
+        <w:t>ICollection</w:t>
+      </w:r>
+      <w:proofErr w:type="spellEnd"/>
+      <w:r>
+        <w:rPr>
+          <w:rFonts w:ascii="Arial" w:hAnsi="Arial" w:cs="Arial"/>
+          <w:color w:val="000000"/>
+          <w:shd w:val="clear" w:color="auto" w:fill="FFFFFF"/>
+        </w:rPr>
+        <w:t xml:space="preserve"> containing the keys in the </w:t>
+      </w:r>
+      <w:proofErr w:type="spellStart"/>
+      <w:r>
+        <w:rPr>
+          <w:rFonts w:ascii="Arial" w:hAnsi="Arial" w:cs="Arial"/>
+          <w:color w:val="000000"/>
+          <w:shd w:val="clear" w:color="auto" w:fill="FFFFFF"/>
+        </w:rPr>
+        <w:t>Hashtable</w:t>
+      </w:r>
+      <w:proofErr w:type="spellEnd"/>
+    </w:p>
+    <w:p>
+      <w:pPr>
+        <w:tabs>
+          <w:tab w:val="left" w:pos="1695"/>
+        </w:tabs>
+      </w:pPr>
+      <w:r>
+        <w:t>Values</w:t>
+      </w:r>
+      <w:r>
+        <w:t xml:space="preserve">: </w:t>
+      </w:r>
+      <w:r>
+        <w:t xml:space="preserve">Gets an </w:t>
+      </w:r>
+      <w:proofErr w:type="spellStart"/>
+      <w:r>
+        <w:t>ICollection</w:t>
+      </w:r>
+      <w:proofErr w:type="spellEnd"/>
+      <w:r>
+        <w:t xml:space="preserve"> containing the values in the </w:t>
+      </w:r>
+      <w:proofErr w:type="spellStart"/>
+      <w:r>
+        <w:t>Hashtable</w:t>
+      </w:r>
+      <w:proofErr w:type="spellEnd"/>
+      <w:r>
+        <w:t>.</w:t>
+      </w:r>
+    </w:p>
+    <w:p>
+      <w:pPr>
+        <w:tabs>
+          <w:tab w:val="left" w:pos="1695"/>
+        </w:tabs>
+      </w:pPr>
+    </w:p>
+    <w:p>
+      <w:pPr>
+        <w:tabs>
+          <w:tab w:val="left" w:pos="1695"/>
+        </w:tabs>
+      </w:pPr>
+      <w:r>
+        <w:t xml:space="preserve">The </w:t>
+      </w:r>
+      <w:proofErr w:type="gramStart"/>
+      <w:r>
+        <w:t>following  lists</w:t>
+      </w:r>
+      <w:proofErr w:type="gramEnd"/>
+      <w:r>
+        <w:t xml:space="preserve"> some of the commonly used methods of the </w:t>
+      </w:r>
+      <w:proofErr w:type="spellStart"/>
+      <w:r>
+        <w:t>Hashtable</w:t>
+      </w:r>
+      <w:proofErr w:type="spellEnd"/>
+      <w:r>
+        <w:t xml:space="preserve"> class</w:t>
+      </w:r>
+      <w:r>
+        <w:t xml:space="preserve">: </w:t>
+      </w:r>
+    </w:p>
+    <w:p>
+      <w:pPr>
+        <w:tabs>
+          <w:tab w:val="left" w:pos="1695"/>
+        </w:tabs>
+      </w:pPr>
+      <w:r>
+        <w:t xml:space="preserve">public virtual void </w:t>
+      </w:r>
+      <w:proofErr w:type="gramStart"/>
+      <w:r>
+        <w:t>Add(</w:t>
+      </w:r>
+      <w:proofErr w:type="gramEnd"/>
+      <w:r>
+        <w:t>object key, object value)</w:t>
+      </w:r>
+      <w:r>
+        <w:t xml:space="preserve">: </w:t>
+      </w:r>
+    </w:p>
+    <w:p>
+      <w:pPr>
+        <w:tabs>
+          <w:tab w:val="left" w:pos="1695"/>
+        </w:tabs>
+      </w:pPr>
+      <w:r>
+        <w:t xml:space="preserve">Adds an element with the specified key and value into the </w:t>
+      </w:r>
+      <w:proofErr w:type="spellStart"/>
+      <w:r>
+        <w:t>Hashtable</w:t>
+      </w:r>
+      <w:proofErr w:type="spellEnd"/>
+      <w:r>
+        <w:t>.</w:t>
+      </w:r>
+    </w:p>
+    <w:p>
+      <w:pPr>
+        <w:tabs>
+          <w:tab w:val="left" w:pos="1695"/>
+        </w:tabs>
+      </w:pPr>
+      <w:r>
+        <w:t xml:space="preserve">public virtual void </w:t>
+      </w:r>
+      <w:proofErr w:type="gramStart"/>
+      <w:r>
+        <w:t>Clear(</w:t>
+      </w:r>
+      <w:proofErr w:type="gramEnd"/>
+      <w:r>
+        <w:t>)</w:t>
+      </w:r>
+      <w:r>
+        <w:t>:</w:t>
+      </w:r>
+    </w:p>
+    <w:p>
+      <w:pPr>
+        <w:tabs>
+          <w:tab w:val="left" w:pos="1695"/>
+        </w:tabs>
+      </w:pPr>
+      <w:r>
+        <w:t xml:space="preserve">Removes all elements from the </w:t>
+      </w:r>
+      <w:proofErr w:type="spellStart"/>
+      <w:r>
+        <w:t>Hashtable</w:t>
+      </w:r>
+      <w:proofErr w:type="spellEnd"/>
+      <w:r>
+        <w:t>.</w:t>
+      </w:r>
+    </w:p>
+    <w:p>
+      <w:pPr>
+        <w:tabs>
+          <w:tab w:val="left" w:pos="1695"/>
+        </w:tabs>
+      </w:pPr>
+      <w:r>
+        <w:t xml:space="preserve">public virtual bool </w:t>
+      </w:r>
+      <w:proofErr w:type="spellStart"/>
+      <w:proofErr w:type="gramStart"/>
+      <w:r>
+        <w:t>ContainsKey</w:t>
+      </w:r>
+      <w:proofErr w:type="spellEnd"/>
+      <w:r>
+        <w:t>(</w:t>
+      </w:r>
+      <w:proofErr w:type="gramEnd"/>
+      <w:r>
+        <w:t>object key)</w:t>
+      </w:r>
+      <w:r>
+        <w:t>:</w:t>
+      </w:r>
+    </w:p>
+    <w:p>
+      <w:pPr>
+        <w:tabs>
+          <w:tab w:val="left" w:pos="1695"/>
+        </w:tabs>
+      </w:pPr>
+      <w:r>
+        <w:t xml:space="preserve">Determines whether the </w:t>
+      </w:r>
+      <w:proofErr w:type="spellStart"/>
+      <w:r>
+        <w:t>Hashtable</w:t>
+      </w:r>
+      <w:proofErr w:type="spellEnd"/>
+      <w:r>
+        <w:t xml:space="preserve"> contains a specific key.</w:t>
+      </w:r>
+    </w:p>
+    <w:p>
+      <w:pPr>
+        <w:tabs>
+          <w:tab w:val="left" w:pos="1695"/>
+        </w:tabs>
+      </w:pPr>
+      <w:r>
+        <w:t xml:space="preserve">public virtual bool </w:t>
+      </w:r>
+      <w:proofErr w:type="spellStart"/>
+      <w:proofErr w:type="gramStart"/>
+      <w:r>
+        <w:t>ContainsValue</w:t>
+      </w:r>
+      <w:proofErr w:type="spellEnd"/>
+      <w:r>
+        <w:t>(</w:t>
+      </w:r>
+      <w:proofErr w:type="gramEnd"/>
+      <w:r>
+        <w:t>object value)</w:t>
+      </w:r>
+      <w:r>
+        <w:t>:</w:t>
+      </w:r>
+    </w:p>
+    <w:p>
+      <w:pPr>
+        <w:tabs>
+          <w:tab w:val="left" w:pos="1695"/>
+        </w:tabs>
+      </w:pPr>
+      <w:r>
+        <w:t xml:space="preserve">Determines whether the </w:t>
+      </w:r>
+      <w:proofErr w:type="spellStart"/>
+      <w:r>
+        <w:t>Hashtable</w:t>
+      </w:r>
+      <w:proofErr w:type="spellEnd"/>
+      <w:r>
+        <w:t xml:space="preserve"> contains a specific value.</w:t>
+      </w:r>
+    </w:p>
+    <w:p>
+      <w:pPr>
+        <w:tabs>
+          <w:tab w:val="left" w:pos="1695"/>
+        </w:tabs>
+      </w:pPr>
+      <w:r>
+        <w:t xml:space="preserve">public virtual void </w:t>
+      </w:r>
+      <w:proofErr w:type="gramStart"/>
+      <w:r>
+        <w:t>Remove(</w:t>
+      </w:r>
+      <w:proofErr w:type="gramEnd"/>
+      <w:r>
+        <w:t>object key)</w:t>
+      </w:r>
+      <w:r>
+        <w:t>:</w:t>
+      </w:r>
+    </w:p>
+    <w:p>
+      <w:pPr>
+        <w:tabs>
+          <w:tab w:val="left" w:pos="1695"/>
+        </w:tabs>
+      </w:pPr>
+      <w:r>
+        <w:t xml:space="preserve">Removes the element with the specified key from the </w:t>
+      </w:r>
+      <w:proofErr w:type="spellStart"/>
+      <w:r>
+        <w:t>Hashtable</w:t>
+      </w:r>
+      <w:proofErr w:type="spellEnd"/>
+      <w:r>
+        <w:t>.</w:t>
+      </w:r>
+    </w:p>
+    <w:p>
+      <w:pPr>
+        <w:tabs>
+          <w:tab w:val="left" w:pos="1695"/>
+        </w:tabs>
+      </w:pPr>
+      <w:r>
+        <w:t>Please see code example in Data Structures Solution</w:t>
+      </w:r>
+    </w:p>
+    <w:p>
+      <w:pPr>
+        <w:tabs>
+          <w:tab w:val="left" w:pos="1695"/>
+        </w:tabs>
+      </w:pPr>
+      <w:r>
+        <w:t>References:</w:t>
+      </w:r>
+    </w:p>
+    <w:p>
+      <w:pPr>
+        <w:tabs>
+          <w:tab w:val="left" w:pos="1695"/>
+        </w:tabs>
+      </w:pPr>
+      <w:hyperlink r:id="rId12" w:history="1">
+        <w:r>
+          <w:rPr>
+            <w:rStyle w:val="Hyperlink"/>
+          </w:rPr>
+          <w:t>https://www.tutorialspoint.com/csharp/csharp_hashtable.htm</w:t>
         </w:r>
       </w:hyperlink>
     </w:p>

</xml_diff>